<commit_message>
frontend complete as well
</commit_message>
<xml_diff>
--- a/18L-0951.docx
+++ b/18L-0951.docx
@@ -1185,6 +1185,911 @@
     </w:p>
     <w:p>
       <w:pPr>
+        <w:ind w:left="6" w:right="0" w:firstLine="0"/>
+        <w:spacing w:before="52" w:after="0"/>
+        <w:pBdr>
+          <w:top w:val="none" w:color="000000" w:sz="4" w:space="0"/>
+          <w:left w:val="none" w:color="000000" w:sz="4" w:space="0"/>
+          <w:bottom w:val="none" w:color="000000" w:sz="4" w:space="0"/>
+          <w:right w:val="none" w:color="000000" w:sz="4" w:space="0"/>
+        </w:pBdr>
+      </w:pPr>
+      <w:r>
+        <w:rPr>
+          <w:rFonts w:ascii="Calibri" w:hAnsi="Calibri" w:cs="Calibri" w:eastAsia="Calibri"/>
+          <w:color w:val="000000"/>
+          <w:sz w:val="22"/>
+        </w:rPr>
+        <w:t xml:space="preserve">------------------------------------------------------------------------ </w:t>
+      </w:r>
+      <w:r/>
+    </w:p>
+    <w:p>
+      <w:pPr>
+        <w:ind w:left="0" w:right="0" w:firstLine="0"/>
+        <w:spacing w:before="52" w:after="0"/>
+        <w:pBdr>
+          <w:top w:val="none" w:color="000000" w:sz="4" w:space="0"/>
+          <w:left w:val="none" w:color="000000" w:sz="4" w:space="0"/>
+          <w:bottom w:val="none" w:color="000000" w:sz="4" w:space="0"/>
+          <w:right w:val="none" w:color="000000" w:sz="4" w:space="0"/>
+        </w:pBdr>
+      </w:pPr>
+      <w:r>
+        <w:rPr>
+          <w:rFonts w:ascii="Calibri" w:hAnsi="Calibri" w:cs="Calibri" w:eastAsia="Calibri"/>
+          <w:color w:val="000000"/>
+          <w:sz w:val="24"/>
+        </w:rPr>
+        <w:t xml:space="preserve">Task 3: </w:t>
+      </w:r>
+      <w:r>
+        <w:rPr>
+          <w:sz w:val="24"/>
+        </w:rPr>
+      </w:r>
+    </w:p>
+    <w:p>
+      <w:pPr>
+        <w:ind w:left="6" w:right="0" w:firstLine="0"/>
+        <w:spacing w:before="50" w:after="0"/>
+        <w:rPr>
+          <w:rFonts w:ascii="Calibri" w:hAnsi="Calibri" w:cs="Calibri" w:eastAsia="Calibri"/>
+          <w:color w:val="000000"/>
+          <w:sz w:val="24"/>
+        </w:rPr>
+        <w:pBdr>
+          <w:top w:val="none" w:color="000000" w:sz="4" w:space="0"/>
+          <w:left w:val="none" w:color="000000" w:sz="4" w:space="0"/>
+          <w:bottom w:val="none" w:color="000000" w:sz="4" w:space="0"/>
+          <w:right w:val="none" w:color="000000" w:sz="4" w:space="0"/>
+        </w:pBdr>
+      </w:pPr>
+      <w:r>
+        <w:rPr>
+          <w:rFonts w:ascii="Calibri" w:hAnsi="Calibri" w:cs="Calibri" w:eastAsia="Calibri"/>
+          <w:color w:val="000000"/>
+          <w:sz w:val="24"/>
+        </w:rPr>
+        <w:t xml:space="preserve">-&gt; Writing the smart contract</w:t>
+      </w:r>
+      <w:r/>
+    </w:p>
+    <w:p>
+      <w:pPr>
+        <w:ind w:left="6" w:right="0" w:firstLine="0"/>
+        <w:spacing w:before="50" w:after="0"/>
+        <w:rPr>
+          <w:rFonts w:ascii="Calibri" w:hAnsi="Calibri" w:cs="Calibri" w:eastAsia="Calibri"/>
+          <w:color w:val="4472C4" w:themeColor="accent1"/>
+          <w:sz w:val="24"/>
+          <w:highlight w:val="none"/>
+        </w:rPr>
+        <w:pBdr>
+          <w:top w:val="none" w:color="000000" w:sz="4" w:space="0"/>
+          <w:left w:val="none" w:color="000000" w:sz="4" w:space="0"/>
+          <w:bottom w:val="none" w:color="000000" w:sz="4" w:space="0"/>
+          <w:right w:val="none" w:color="000000" w:sz="4" w:space="0"/>
+        </w:pBdr>
+      </w:pPr>
+      <w:r>
+        <w:rPr>
+          <w:rFonts w:ascii="Calibri" w:hAnsi="Calibri" w:cs="Calibri" w:eastAsia="Calibri"/>
+          <w:color w:val="4472C4" w:themeColor="accent1"/>
+          <w:sz w:val="24"/>
+        </w:rPr>
+        <w:t xml:space="preserve">Contract Added in contracts/ </w:t>
+      </w:r>
+      <w:r>
+        <w:rPr>
+          <w:color w:val="4472C4" w:themeColor="accent1"/>
+          <w:sz w:val="24"/>
+        </w:rPr>
+      </w:r>
+    </w:p>
+    <w:p>
+      <w:pPr>
+        <w:ind w:left="6" w:right="0" w:firstLine="0"/>
+        <w:spacing w:before="50" w:after="0"/>
+        <w:rPr>
+          <w:sz w:val="24"/>
+        </w:rPr>
+        <w:pBdr>
+          <w:top w:val="none" w:color="000000" w:sz="4" w:space="0"/>
+          <w:left w:val="none" w:color="000000" w:sz="4" w:space="0"/>
+          <w:bottom w:val="none" w:color="000000" w:sz="4" w:space="0"/>
+          <w:right w:val="none" w:color="000000" w:sz="4" w:space="0"/>
+        </w:pBdr>
+      </w:pPr>
+      <w:r>
+        <w:rPr>
+          <w:rFonts w:ascii="Calibri" w:hAnsi="Calibri" w:cs="Calibri" w:eastAsia="Calibri"/>
+          <w:color w:val="000000"/>
+          <w:sz w:val="24"/>
+          <w:highlight w:val="none"/>
+        </w:rPr>
+        <mc:AlternateContent>
+          <mc:Choice Requires="wpg">
+            <w:drawing>
+              <wp:inline xmlns:wp="http://schemas.openxmlformats.org/drawingml/2006/wordprocessingDrawing" distT="0" distB="0" distL="0" distR="0">
+                <wp:extent cx="5731510" cy="2671709"/>
+                <wp:effectExtent l="0" t="0" r="0" b="0"/>
+                <wp:docPr id="4" name="" hidden="0"/>
+                <wp:cNvGraphicFramePr>
+                  <a:graphicFrameLocks xmlns:a="http://schemas.openxmlformats.org/drawingml/2006/main" noChangeAspect="1"/>
+                </wp:cNvGraphicFramePr>
+                <a:graphic xmlns:a="http://schemas.openxmlformats.org/drawingml/2006/main">
+                  <a:graphicData uri="http://schemas.openxmlformats.org/drawingml/2006/picture">
+                    <pic:pic xmlns:pic="http://schemas.openxmlformats.org/drawingml/2006/picture">
+                      <pic:nvPicPr>
+                        <pic:cNvPr id="835971555" name="" hidden="0"/>
+                        <pic:cNvPicPr>
+                          <a:picLocks noChangeAspect="1"/>
+                        </pic:cNvPicPr>
+                        <pic:nvPr isPhoto="0" userDrawn="0"/>
+                      </pic:nvPicPr>
+                      <pic:blipFill>
+                        <a:blip r:embed="rId14"/>
+                        <a:stretch/>
+                      </pic:blipFill>
+                      <pic:spPr bwMode="auto">
+                        <a:xfrm>
+                          <a:off x="0" y="0"/>
+                          <a:ext cx="5731509" cy="2671708"/>
+                        </a:xfrm>
+                        <a:prstGeom prst="rect">
+                          <a:avLst/>
+                        </a:prstGeom>
+                      </pic:spPr>
+                    </pic:pic>
+                  </a:graphicData>
+                </a:graphic>
+              </wp:inline>
+            </w:drawing>
+          </mc:Choice>
+          <mc:Fallback>
+            <w:pict>
+              <v:shapetype type="#_x0000_t75" o:spt="75" coordsize="21600,21600" o:preferrelative="t" path="m@4@5l@4@11@9@11@9@5xe">
+                <v:formulas>
+                  <v:f eqn="if lineDrawn pixelLineWidth 0"/>
+                  <v:f eqn="sum @0 1 0"/>
+                  <v:f eqn="sum 0 0 @1"/>
+                  <v:f eqn="prod @2 1 2"/>
+                  <v:f eqn="prod @3 21600 pixelWidth"/>
+                  <v:f eqn="prod @3 21600 pixelHeight"/>
+                  <v:f eqn="sum @0 0 1"/>
+                  <v:f eqn="prod @6 1 2"/>
+                  <v:f eqn="prod @7 21600 pixelWidth"/>
+                  <v:f eqn="sum @8 21600 0"/>
+                  <v:f eqn="prod @7 21600 pixelHeight"/>
+                  <v:f eqn="sum @10 21600 0"/>
+                </v:formulas>
+              </v:shapetype>
+              <v:shape id="_x0000_i3" o:spid="_x0000_s3" type="#_x0000_t75" style="mso-wrap-distance-left:0.0pt;mso-wrap-distance-top:0.0pt;mso-wrap-distance-right:0.0pt;mso-wrap-distance-bottom:0.0pt;width:451.3pt;height:210.4pt;" stroked="false">
+                <v:path textboxrect="0,0,0,0"/>
+                <v:imagedata r:id="rId14" o:title=""/>
+              </v:shape>
+            </w:pict>
+          </mc:Fallback>
+        </mc:AlternateContent>
+      </w:r>
+      <w:r>
+        <w:rPr>
+          <w:rFonts w:ascii="Calibri" w:hAnsi="Calibri" w:cs="Calibri" w:eastAsia="Calibri"/>
+          <w:color w:val="000000"/>
+          <w:sz w:val="24"/>
+          <w:highlight w:val="none"/>
+        </w:rPr>
+      </w:r>
+    </w:p>
+    <w:p>
+      <w:pPr>
+        <w:ind w:left="6" w:right="0" w:firstLine="0"/>
+        <w:spacing w:before="52" w:after="0"/>
+        <w:rPr>
+          <w:sz w:val="24"/>
+        </w:rPr>
+        <w:pBdr>
+          <w:top w:val="none" w:color="000000" w:sz="4" w:space="0"/>
+          <w:left w:val="none" w:color="000000" w:sz="4" w:space="0"/>
+          <w:bottom w:val="none" w:color="000000" w:sz="4" w:space="0"/>
+          <w:right w:val="none" w:color="000000" w:sz="4" w:space="0"/>
+        </w:pBdr>
+      </w:pPr>
+      <w:r>
+        <w:rPr>
+          <w:rFonts w:ascii="Calibri" w:hAnsi="Calibri" w:cs="Calibri" w:eastAsia="Calibri"/>
+          <w:color w:val="000000"/>
+          <w:sz w:val="24"/>
+          <w:highlight w:val="none"/>
+        </w:rPr>
+      </w:r>
+      <w:r>
+        <w:rPr>
+          <w:rFonts w:ascii="Calibri" w:hAnsi="Calibri" w:cs="Calibri" w:eastAsia="Calibri"/>
+          <w:color w:val="000000"/>
+          <w:sz w:val="24"/>
+          <w:highlight w:val="none"/>
+        </w:rPr>
+      </w:r>
+    </w:p>
+    <w:p>
+      <w:pPr>
+        <w:ind w:left="6" w:right="0" w:firstLine="0"/>
+        <w:spacing w:before="52" w:after="0"/>
+        <w:rPr>
+          <w:rFonts w:ascii="Calibri" w:hAnsi="Calibri" w:cs="Calibri" w:eastAsia="Calibri"/>
+          <w:color w:val="000000"/>
+          <w:sz w:val="24"/>
+          <w:highlight w:val="none"/>
+        </w:rPr>
+        <w:pBdr>
+          <w:top w:val="none" w:color="000000" w:sz="4" w:space="0"/>
+          <w:left w:val="none" w:color="000000" w:sz="4" w:space="0"/>
+          <w:bottom w:val="none" w:color="000000" w:sz="4" w:space="0"/>
+          <w:right w:val="none" w:color="000000" w:sz="4" w:space="0"/>
+        </w:pBdr>
+      </w:pPr>
+      <w:r>
+        <w:rPr>
+          <w:rFonts w:ascii="Calibri" w:hAnsi="Calibri" w:cs="Calibri" w:eastAsia="Calibri"/>
+          <w:color w:val="000000"/>
+          <w:sz w:val="24"/>
+        </w:rPr>
+        <w:t xml:space="preserve">-&gt; Compiling and migrating the smart contract </w:t>
+      </w:r>
+      <w:r>
+        <w:rPr>
+          <w:sz w:val="24"/>
+        </w:rPr>
+      </w:r>
+    </w:p>
+    <w:p>
+      <w:pPr>
+        <w:ind w:left="56" w:right="0" w:firstLine="0"/>
+        <w:spacing w:before="52" w:after="0"/>
+        <w:rPr>
+          <w:sz w:val="24"/>
+          <w:highlight w:val="none"/>
+        </w:rPr>
+        <w:pBdr>
+          <w:top w:val="none" w:color="000000" w:sz="4" w:space="0"/>
+          <w:left w:val="none" w:color="000000" w:sz="4" w:space="0"/>
+          <w:bottom w:val="none" w:color="000000" w:sz="4" w:space="0"/>
+          <w:right w:val="none" w:color="000000" w:sz="4" w:space="0"/>
+        </w:pBdr>
+      </w:pPr>
+      <w:r>
+        <w:rPr>
+          <w:sz w:val="24"/>
+        </w:rPr>
+        <mc:AlternateContent>
+          <mc:Choice Requires="wpg">
+            <w:drawing>
+              <wp:inline xmlns:wp="http://schemas.openxmlformats.org/drawingml/2006/wordprocessingDrawing" distT="0" distB="0" distL="0" distR="0">
+                <wp:extent cx="5731510" cy="2138138"/>
+                <wp:effectExtent l="0" t="0" r="0" b="0"/>
+                <wp:docPr id="5" name="" hidden="0"/>
+                <wp:cNvGraphicFramePr>
+                  <a:graphicFrameLocks xmlns:a="http://schemas.openxmlformats.org/drawingml/2006/main" noChangeAspect="1"/>
+                </wp:cNvGraphicFramePr>
+                <a:graphic xmlns:a="http://schemas.openxmlformats.org/drawingml/2006/main">
+                  <a:graphicData uri="http://schemas.openxmlformats.org/drawingml/2006/picture">
+                    <pic:pic xmlns:pic="http://schemas.openxmlformats.org/drawingml/2006/picture">
+                      <pic:nvPicPr>
+                        <pic:cNvPr id="2005492093" name="" hidden="0"/>
+                        <pic:cNvPicPr>
+                          <a:picLocks noChangeAspect="1"/>
+                        </pic:cNvPicPr>
+                        <pic:nvPr isPhoto="0" userDrawn="0"/>
+                      </pic:nvPicPr>
+                      <pic:blipFill>
+                        <a:blip r:embed="rId15"/>
+                        <a:stretch/>
+                      </pic:blipFill>
+                      <pic:spPr bwMode="auto">
+                        <a:xfrm>
+                          <a:off x="0" y="0"/>
+                          <a:ext cx="5731509" cy="2138137"/>
+                        </a:xfrm>
+                        <a:prstGeom prst="rect">
+                          <a:avLst/>
+                        </a:prstGeom>
+                      </pic:spPr>
+                    </pic:pic>
+                  </a:graphicData>
+                </a:graphic>
+              </wp:inline>
+            </w:drawing>
+          </mc:Choice>
+          <mc:Fallback>
+            <w:pict>
+              <v:shapetype type="#_x0000_t75" o:spt="75" coordsize="21600,21600" o:preferrelative="t" path="m@4@5l@4@11@9@11@9@5xe">
+                <v:formulas>
+                  <v:f eqn="if lineDrawn pixelLineWidth 0"/>
+                  <v:f eqn="sum @0 1 0"/>
+                  <v:f eqn="sum 0 0 @1"/>
+                  <v:f eqn="prod @2 1 2"/>
+                  <v:f eqn="prod @3 21600 pixelWidth"/>
+                  <v:f eqn="prod @3 21600 pixelHeight"/>
+                  <v:f eqn="sum @0 0 1"/>
+                  <v:f eqn="prod @6 1 2"/>
+                  <v:f eqn="prod @7 21600 pixelWidth"/>
+                  <v:f eqn="sum @8 21600 0"/>
+                  <v:f eqn="prod @7 21600 pixelHeight"/>
+                  <v:f eqn="sum @10 21600 0"/>
+                </v:formulas>
+              </v:shapetype>
+              <v:shape id="_x0000_i4" o:spid="_x0000_s4" type="#_x0000_t75" style="mso-wrap-distance-left:0.0pt;mso-wrap-distance-top:0.0pt;mso-wrap-distance-right:0.0pt;mso-wrap-distance-bottom:0.0pt;width:451.3pt;height:168.4pt;" stroked="false">
+                <v:path textboxrect="0,0,0,0"/>
+                <v:imagedata r:id="rId15" o:title=""/>
+              </v:shape>
+            </w:pict>
+          </mc:Fallback>
+        </mc:AlternateContent>
+      </w:r>
+      <w:r>
+        <w:rPr>
+          <w:sz w:val="24"/>
+        </w:rPr>
+      </w:r>
+    </w:p>
+    <w:p>
+      <w:pPr>
+        <w:ind w:left="56" w:right="0" w:firstLine="0"/>
+        <w:spacing w:before="52" w:after="0"/>
+        <w:rPr>
+          <w:sz w:val="24"/>
+        </w:rPr>
+        <w:pBdr>
+          <w:top w:val="none" w:color="000000" w:sz="4" w:space="0"/>
+          <w:left w:val="none" w:color="000000" w:sz="4" w:space="0"/>
+          <w:bottom w:val="none" w:color="000000" w:sz="4" w:space="0"/>
+          <w:right w:val="none" w:color="000000" w:sz="4" w:space="0"/>
+        </w:pBdr>
+      </w:pPr>
+      <w:r>
+        <w:rPr>
+          <w:sz w:val="24"/>
+        </w:rPr>
+      </w:r>
+      <w:r>
+        <w:rPr>
+          <w:sz w:val="24"/>
+        </w:rPr>
+      </w:r>
+    </w:p>
+    <w:p>
+      <w:pPr>
+        <w:ind w:left="56" w:right="0" w:firstLine="0"/>
+        <w:spacing w:before="52" w:after="0"/>
+        <w:rPr>
+          <w:sz w:val="24"/>
+          <w:highlight w:val="none"/>
+        </w:rPr>
+        <w:pBdr>
+          <w:top w:val="none" w:color="000000" w:sz="4" w:space="0"/>
+          <w:left w:val="none" w:color="000000" w:sz="4" w:space="0"/>
+          <w:bottom w:val="none" w:color="000000" w:sz="4" w:space="0"/>
+          <w:right w:val="none" w:color="000000" w:sz="4" w:space="0"/>
+        </w:pBdr>
+      </w:pPr>
+      <w:r>
+        <w:rPr>
+          <w:sz w:val="24"/>
+          <w:highlight w:val="none"/>
+        </w:rPr>
+        <mc:AlternateContent>
+          <mc:Choice Requires="wpg">
+            <w:drawing>
+              <wp:inline xmlns:wp="http://schemas.openxmlformats.org/drawingml/2006/wordprocessingDrawing" distT="0" distB="0" distL="0" distR="0">
+                <wp:extent cx="5731510" cy="2657855"/>
+                <wp:effectExtent l="0" t="0" r="0" b="0"/>
+                <wp:docPr id="6" name="" hidden="0"/>
+                <wp:cNvGraphicFramePr>
+                  <a:graphicFrameLocks xmlns:a="http://schemas.openxmlformats.org/drawingml/2006/main" noChangeAspect="1"/>
+                </wp:cNvGraphicFramePr>
+                <a:graphic xmlns:a="http://schemas.openxmlformats.org/drawingml/2006/main">
+                  <a:graphicData uri="http://schemas.openxmlformats.org/drawingml/2006/picture">
+                    <pic:pic xmlns:pic="http://schemas.openxmlformats.org/drawingml/2006/picture">
+                      <pic:nvPicPr>
+                        <pic:cNvPr id="112859492" name="" hidden="0"/>
+                        <pic:cNvPicPr>
+                          <a:picLocks noChangeAspect="1"/>
+                        </pic:cNvPicPr>
+                        <pic:nvPr isPhoto="0" userDrawn="0"/>
+                      </pic:nvPicPr>
+                      <pic:blipFill>
+                        <a:blip r:embed="rId16"/>
+                        <a:stretch/>
+                      </pic:blipFill>
+                      <pic:spPr bwMode="auto">
+                        <a:xfrm>
+                          <a:off x="0" y="0"/>
+                          <a:ext cx="5731509" cy="2657855"/>
+                        </a:xfrm>
+                        <a:prstGeom prst="rect">
+                          <a:avLst/>
+                        </a:prstGeom>
+                      </pic:spPr>
+                    </pic:pic>
+                  </a:graphicData>
+                </a:graphic>
+              </wp:inline>
+            </w:drawing>
+          </mc:Choice>
+          <mc:Fallback>
+            <w:pict>
+              <v:shapetype type="#_x0000_t75" o:spt="75" coordsize="21600,21600" o:preferrelative="t" path="m@4@5l@4@11@9@11@9@5xe">
+                <v:formulas>
+                  <v:f eqn="if lineDrawn pixelLineWidth 0"/>
+                  <v:f eqn="sum @0 1 0"/>
+                  <v:f eqn="sum 0 0 @1"/>
+                  <v:f eqn="prod @2 1 2"/>
+                  <v:f eqn="prod @3 21600 pixelWidth"/>
+                  <v:f eqn="prod @3 21600 pixelHeight"/>
+                  <v:f eqn="sum @0 0 1"/>
+                  <v:f eqn="prod @6 1 2"/>
+                  <v:f eqn="prod @7 21600 pixelWidth"/>
+                  <v:f eqn="sum @8 21600 0"/>
+                  <v:f eqn="prod @7 21600 pixelHeight"/>
+                  <v:f eqn="sum @10 21600 0"/>
+                </v:formulas>
+              </v:shapetype>
+              <v:shape id="_x0000_i5" o:spid="_x0000_s5" type="#_x0000_t75" style="mso-wrap-distance-left:0.0pt;mso-wrap-distance-top:0.0pt;mso-wrap-distance-right:0.0pt;mso-wrap-distance-bottom:0.0pt;width:451.3pt;height:209.3pt;" stroked="false">
+                <v:path textboxrect="0,0,0,0"/>
+                <v:imagedata r:id="rId16" o:title=""/>
+              </v:shape>
+            </w:pict>
+          </mc:Fallback>
+        </mc:AlternateContent>
+      </w:r>
+      <w:r>
+        <w:rPr>
+          <w:sz w:val="24"/>
+          <w:highlight w:val="none"/>
+        </w:rPr>
+      </w:r>
+    </w:p>
+    <w:p>
+      <w:pPr>
+        <w:ind w:left="56" w:right="0" w:firstLine="0"/>
+        <w:spacing w:before="52" w:after="0"/>
+        <w:rPr>
+          <w:sz w:val="24"/>
+        </w:rPr>
+        <w:pBdr>
+          <w:top w:val="none" w:color="000000" w:sz="4" w:space="0"/>
+          <w:left w:val="none" w:color="000000" w:sz="4" w:space="0"/>
+          <w:bottom w:val="none" w:color="000000" w:sz="4" w:space="0"/>
+          <w:right w:val="none" w:color="000000" w:sz="4" w:space="0"/>
+        </w:pBdr>
+      </w:pPr>
+      <w:r>
+        <w:rPr>
+          <w:sz w:val="24"/>
+        </w:rPr>
+      </w:r>
+      <w:r>
+        <w:rPr>
+          <w:sz w:val="24"/>
+        </w:rPr>
+      </w:r>
+    </w:p>
+    <w:p>
+      <w:pPr>
+        <w:ind w:left="56" w:right="0" w:firstLine="0"/>
+        <w:spacing w:before="52" w:after="0"/>
+        <w:rPr>
+          <w:sz w:val="24"/>
+          <w:highlight w:val="none"/>
+        </w:rPr>
+        <w:pBdr>
+          <w:top w:val="none" w:color="000000" w:sz="4" w:space="0"/>
+          <w:left w:val="none" w:color="000000" w:sz="4" w:space="0"/>
+          <w:bottom w:val="none" w:color="000000" w:sz="4" w:space="0"/>
+          <w:right w:val="none" w:color="000000" w:sz="4" w:space="0"/>
+        </w:pBdr>
+      </w:pPr>
+      <w:r>
+        <w:rPr>
+          <w:sz w:val="24"/>
+          <w:highlight w:val="none"/>
+        </w:rPr>
+        <mc:AlternateContent>
+          <mc:Choice Requires="wpg">
+            <w:drawing>
+              <wp:inline xmlns:wp="http://schemas.openxmlformats.org/drawingml/2006/wordprocessingDrawing" distT="0" distB="0" distL="0" distR="0">
+                <wp:extent cx="5731510" cy="4277185"/>
+                <wp:effectExtent l="0" t="0" r="0" b="0"/>
+                <wp:docPr id="7" name="" hidden="0"/>
+                <wp:cNvGraphicFramePr>
+                  <a:graphicFrameLocks xmlns:a="http://schemas.openxmlformats.org/drawingml/2006/main" noChangeAspect="1"/>
+                </wp:cNvGraphicFramePr>
+                <a:graphic xmlns:a="http://schemas.openxmlformats.org/drawingml/2006/main">
+                  <a:graphicData uri="http://schemas.openxmlformats.org/drawingml/2006/picture">
+                    <pic:pic xmlns:pic="http://schemas.openxmlformats.org/drawingml/2006/picture">
+                      <pic:nvPicPr>
+                        <pic:cNvPr id="625281901" name="" hidden="0"/>
+                        <pic:cNvPicPr>
+                          <a:picLocks noChangeAspect="1"/>
+                        </pic:cNvPicPr>
+                        <pic:nvPr isPhoto="0" userDrawn="0"/>
+                      </pic:nvPicPr>
+                      <pic:blipFill>
+                        <a:blip r:embed="rId17"/>
+                        <a:stretch/>
+                      </pic:blipFill>
+                      <pic:spPr bwMode="auto">
+                        <a:xfrm>
+                          <a:off x="0" y="0"/>
+                          <a:ext cx="5731509" cy="4277185"/>
+                        </a:xfrm>
+                        <a:prstGeom prst="rect">
+                          <a:avLst/>
+                        </a:prstGeom>
+                      </pic:spPr>
+                    </pic:pic>
+                  </a:graphicData>
+                </a:graphic>
+              </wp:inline>
+            </w:drawing>
+          </mc:Choice>
+          <mc:Fallback>
+            <w:pict>
+              <v:shapetype type="#_x0000_t75" o:spt="75" coordsize="21600,21600" o:preferrelative="t" path="m@4@5l@4@11@9@11@9@5xe">
+                <v:formulas>
+                  <v:f eqn="if lineDrawn pixelLineWidth 0"/>
+                  <v:f eqn="sum @0 1 0"/>
+                  <v:f eqn="sum 0 0 @1"/>
+                  <v:f eqn="prod @2 1 2"/>
+                  <v:f eqn="prod @3 21600 pixelWidth"/>
+                  <v:f eqn="prod @3 21600 pixelHeight"/>
+                  <v:f eqn="sum @0 0 1"/>
+                  <v:f eqn="prod @6 1 2"/>
+                  <v:f eqn="prod @7 21600 pixelWidth"/>
+                  <v:f eqn="sum @8 21600 0"/>
+                  <v:f eqn="prod @7 21600 pixelHeight"/>
+                  <v:f eqn="sum @10 21600 0"/>
+                </v:formulas>
+              </v:shapetype>
+              <v:shape id="_x0000_i6" o:spid="_x0000_s6" type="#_x0000_t75" style="mso-wrap-distance-left:0.0pt;mso-wrap-distance-top:0.0pt;mso-wrap-distance-right:0.0pt;mso-wrap-distance-bottom:0.0pt;width:451.3pt;height:336.8pt;" stroked="false">
+                <v:path textboxrect="0,0,0,0"/>
+                <v:imagedata r:id="rId17" o:title=""/>
+              </v:shape>
+            </w:pict>
+          </mc:Fallback>
+        </mc:AlternateContent>
+      </w:r>
+      <w:r>
+        <w:rPr>
+          <w:sz w:val="24"/>
+          <w:highlight w:val="none"/>
+        </w:rPr>
+      </w:r>
+    </w:p>
+    <w:p>
+      <w:pPr>
+        <w:ind w:left="56" w:right="0" w:firstLine="0"/>
+        <w:spacing w:before="52" w:after="0"/>
+        <w:rPr>
+          <w:sz w:val="24"/>
+        </w:rPr>
+        <w:pBdr>
+          <w:top w:val="none" w:color="000000" w:sz="4" w:space="0"/>
+          <w:left w:val="none" w:color="000000" w:sz="4" w:space="0"/>
+          <w:bottom w:val="none" w:color="000000" w:sz="4" w:space="0"/>
+          <w:right w:val="none" w:color="000000" w:sz="4" w:space="0"/>
+        </w:pBdr>
+      </w:pPr>
+      <w:r>
+        <w:rPr>
+          <w:sz w:val="24"/>
+        </w:rPr>
+      </w:r>
+      <w:r>
+        <w:rPr>
+          <w:sz w:val="24"/>
+        </w:rPr>
+      </w:r>
+    </w:p>
+    <w:p>
+      <w:pPr>
+        <w:ind w:left="56" w:right="0" w:firstLine="0"/>
+        <w:spacing w:before="52" w:after="0"/>
+        <w:rPr>
+          <w:sz w:val="24"/>
+          <w:highlight w:val="none"/>
+        </w:rPr>
+        <w:pBdr>
+          <w:top w:val="none" w:color="000000" w:sz="4" w:space="0"/>
+          <w:left w:val="none" w:color="000000" w:sz="4" w:space="0"/>
+          <w:bottom w:val="none" w:color="000000" w:sz="4" w:space="0"/>
+          <w:right w:val="none" w:color="000000" w:sz="4" w:space="0"/>
+        </w:pBdr>
+      </w:pPr>
+      <w:r>
+        <w:rPr>
+          <w:sz w:val="24"/>
+          <w:highlight w:val="none"/>
+        </w:rPr>
+        <mc:AlternateContent>
+          <mc:Choice Requires="wpg">
+            <w:drawing>
+              <wp:inline xmlns:wp="http://schemas.openxmlformats.org/drawingml/2006/wordprocessingDrawing" distT="0" distB="0" distL="0" distR="0">
+                <wp:extent cx="5731510" cy="3170101"/>
+                <wp:effectExtent l="0" t="0" r="0" b="0"/>
+                <wp:docPr id="8" name="" hidden="0"/>
+                <wp:cNvGraphicFramePr>
+                  <a:graphicFrameLocks xmlns:a="http://schemas.openxmlformats.org/drawingml/2006/main" noChangeAspect="1"/>
+                </wp:cNvGraphicFramePr>
+                <a:graphic xmlns:a="http://schemas.openxmlformats.org/drawingml/2006/main">
+                  <a:graphicData uri="http://schemas.openxmlformats.org/drawingml/2006/picture">
+                    <pic:pic xmlns:pic="http://schemas.openxmlformats.org/drawingml/2006/picture">
+                      <pic:nvPicPr>
+                        <pic:cNvPr id="304561903" name="" hidden="0"/>
+                        <pic:cNvPicPr>
+                          <a:picLocks noChangeAspect="1"/>
+                        </pic:cNvPicPr>
+                        <pic:nvPr isPhoto="0" userDrawn="0"/>
+                      </pic:nvPicPr>
+                      <pic:blipFill>
+                        <a:blip r:embed="rId18"/>
+                        <a:stretch/>
+                      </pic:blipFill>
+                      <pic:spPr bwMode="auto">
+                        <a:xfrm>
+                          <a:off x="0" y="0"/>
+                          <a:ext cx="5731509" cy="3170100"/>
+                        </a:xfrm>
+                        <a:prstGeom prst="rect">
+                          <a:avLst/>
+                        </a:prstGeom>
+                      </pic:spPr>
+                    </pic:pic>
+                  </a:graphicData>
+                </a:graphic>
+              </wp:inline>
+            </w:drawing>
+          </mc:Choice>
+          <mc:Fallback>
+            <w:pict>
+              <v:shapetype type="#_x0000_t75" o:spt="75" coordsize="21600,21600" o:preferrelative="t" path="m@4@5l@4@11@9@11@9@5xe">
+                <v:formulas>
+                  <v:f eqn="if lineDrawn pixelLineWidth 0"/>
+                  <v:f eqn="sum @0 1 0"/>
+                  <v:f eqn="sum 0 0 @1"/>
+                  <v:f eqn="prod @2 1 2"/>
+                  <v:f eqn="prod @3 21600 pixelWidth"/>
+                  <v:f eqn="prod @3 21600 pixelHeight"/>
+                  <v:f eqn="sum @0 0 1"/>
+                  <v:f eqn="prod @6 1 2"/>
+                  <v:f eqn="prod @7 21600 pixelWidth"/>
+                  <v:f eqn="sum @8 21600 0"/>
+                  <v:f eqn="prod @7 21600 pixelHeight"/>
+                  <v:f eqn="sum @10 21600 0"/>
+                </v:formulas>
+              </v:shapetype>
+              <v:shape id="_x0000_i7" o:spid="_x0000_s7" type="#_x0000_t75" style="mso-wrap-distance-left:0.0pt;mso-wrap-distance-top:0.0pt;mso-wrap-distance-right:0.0pt;mso-wrap-distance-bottom:0.0pt;width:451.3pt;height:249.6pt;" stroked="false">
+                <v:path textboxrect="0,0,0,0"/>
+                <v:imagedata r:id="rId18" o:title=""/>
+              </v:shape>
+            </w:pict>
+          </mc:Fallback>
+        </mc:AlternateContent>
+      </w:r>
+      <w:r>
+        <w:rPr>
+          <w:sz w:val="24"/>
+          <w:highlight w:val="none"/>
+        </w:rPr>
+      </w:r>
+    </w:p>
+    <w:p>
+      <w:pPr>
+        <w:ind w:left="56" w:right="0" w:firstLine="0"/>
+        <w:spacing w:before="52" w:after="0"/>
+        <w:rPr>
+          <w:sz w:val="24"/>
+        </w:rPr>
+        <w:pBdr>
+          <w:top w:val="none" w:color="000000" w:sz="4" w:space="0"/>
+          <w:left w:val="none" w:color="000000" w:sz="4" w:space="0"/>
+          <w:bottom w:val="none" w:color="000000" w:sz="4" w:space="0"/>
+          <w:right w:val="none" w:color="000000" w:sz="4" w:space="0"/>
+        </w:pBdr>
+      </w:pPr>
+      <w:r>
+        <w:rPr>
+          <w:sz w:val="24"/>
+        </w:rPr>
+      </w:r>
+      <w:r>
+        <w:rPr>
+          <w:sz w:val="24"/>
+        </w:rPr>
+      </w:r>
+    </w:p>
+    <w:p>
+      <w:pPr>
+        <w:ind w:left="56" w:right="0" w:firstLine="0"/>
+        <w:spacing w:before="52" w:after="0"/>
+        <w:rPr>
+          <w:sz w:val="24"/>
+        </w:rPr>
+        <w:pBdr>
+          <w:top w:val="none" w:color="000000" w:sz="4" w:space="0"/>
+          <w:left w:val="none" w:color="000000" w:sz="4" w:space="0"/>
+          <w:bottom w:val="none" w:color="000000" w:sz="4" w:space="0"/>
+          <w:right w:val="none" w:color="000000" w:sz="4" w:space="0"/>
+        </w:pBdr>
+      </w:pPr>
+      <w:r>
+        <w:rPr>
+          <w:sz w:val="24"/>
+          <w:highlight w:val="none"/>
+        </w:rPr>
+        <mc:AlternateContent>
+          <mc:Choice Requires="wpg">
+            <w:drawing>
+              <wp:inline xmlns:wp="http://schemas.openxmlformats.org/drawingml/2006/wordprocessingDrawing" distT="0" distB="0" distL="0" distR="0">
+                <wp:extent cx="5731510" cy="2257289"/>
+                <wp:effectExtent l="0" t="0" r="0" b="0"/>
+                <wp:docPr id="9" name="" hidden="0"/>
+                <wp:cNvGraphicFramePr>
+                  <a:graphicFrameLocks xmlns:a="http://schemas.openxmlformats.org/drawingml/2006/main" noChangeAspect="1"/>
+                </wp:cNvGraphicFramePr>
+                <a:graphic xmlns:a="http://schemas.openxmlformats.org/drawingml/2006/main">
+                  <a:graphicData uri="http://schemas.openxmlformats.org/drawingml/2006/picture">
+                    <pic:pic xmlns:pic="http://schemas.openxmlformats.org/drawingml/2006/picture">
+                      <pic:nvPicPr>
+                        <pic:cNvPr id="436588702" name="" hidden="0"/>
+                        <pic:cNvPicPr>
+                          <a:picLocks noChangeAspect="1"/>
+                        </pic:cNvPicPr>
+                        <pic:nvPr isPhoto="0" userDrawn="0"/>
+                      </pic:nvPicPr>
+                      <pic:blipFill>
+                        <a:blip r:embed="rId19"/>
+                        <a:stretch/>
+                      </pic:blipFill>
+                      <pic:spPr bwMode="auto">
+                        <a:xfrm>
+                          <a:off x="0" y="0"/>
+                          <a:ext cx="5731509" cy="2257288"/>
+                        </a:xfrm>
+                        <a:prstGeom prst="rect">
+                          <a:avLst/>
+                        </a:prstGeom>
+                      </pic:spPr>
+                    </pic:pic>
+                  </a:graphicData>
+                </a:graphic>
+              </wp:inline>
+            </w:drawing>
+          </mc:Choice>
+          <mc:Fallback>
+            <w:pict>
+              <v:shapetype type="#_x0000_t75" o:spt="75" coordsize="21600,21600" o:preferrelative="t" path="m@4@5l@4@11@9@11@9@5xe">
+                <v:formulas>
+                  <v:f eqn="if lineDrawn pixelLineWidth 0"/>
+                  <v:f eqn="sum @0 1 0"/>
+                  <v:f eqn="sum 0 0 @1"/>
+                  <v:f eqn="prod @2 1 2"/>
+                  <v:f eqn="prod @3 21600 pixelWidth"/>
+                  <v:f eqn="prod @3 21600 pixelHeight"/>
+                  <v:f eqn="sum @0 0 1"/>
+                  <v:f eqn="prod @6 1 2"/>
+                  <v:f eqn="prod @7 21600 pixelWidth"/>
+                  <v:f eqn="sum @8 21600 0"/>
+                  <v:f eqn="prod @7 21600 pixelHeight"/>
+                  <v:f eqn="sum @10 21600 0"/>
+                </v:formulas>
+              </v:shapetype>
+              <v:shape id="_x0000_i8" o:spid="_x0000_s8" type="#_x0000_t75" style="mso-wrap-distance-left:0.0pt;mso-wrap-distance-top:0.0pt;mso-wrap-distance-right:0.0pt;mso-wrap-distance-bottom:0.0pt;width:451.3pt;height:177.7pt;" stroked="false">
+                <v:path textboxrect="0,0,0,0"/>
+                <v:imagedata r:id="rId19" o:title=""/>
+              </v:shape>
+            </w:pict>
+          </mc:Fallback>
+        </mc:AlternateContent>
+      </w:r>
+      <w:r>
+        <w:rPr>
+          <w:sz w:val="24"/>
+          <w:highlight w:val="none"/>
+        </w:rPr>
+      </w:r>
+    </w:p>
+    <w:p>
+      <w:pPr>
+        <w:ind w:left="56" w:right="0" w:firstLine="0"/>
+        <w:spacing w:before="52" w:after="0"/>
+        <w:rPr>
+          <w:sz w:val="24"/>
+        </w:rPr>
+        <w:pBdr>
+          <w:top w:val="none" w:color="000000" w:sz="4" w:space="0"/>
+          <w:left w:val="none" w:color="000000" w:sz="4" w:space="0"/>
+          <w:bottom w:val="none" w:color="000000" w:sz="4" w:space="0"/>
+          <w:right w:val="none" w:color="000000" w:sz="4" w:space="0"/>
+        </w:pBdr>
+      </w:pPr>
+      <w:r>
+        <w:rPr>
+          <w:sz w:val="24"/>
+        </w:rPr>
+      </w:r>
+      <w:r>
+        <w:rPr>
+          <w:sz w:val="24"/>
+        </w:rPr>
+      </w:r>
+    </w:p>
+    <w:p>
+      <w:pPr>
+        <w:ind w:left="56" w:right="0" w:firstLine="0"/>
+        <w:spacing w:before="52" w:after="0"/>
+        <w:rPr>
+          <w:sz w:val="24"/>
+        </w:rPr>
+        <w:pBdr>
+          <w:top w:val="none" w:color="000000" w:sz="4" w:space="0"/>
+          <w:left w:val="none" w:color="000000" w:sz="4" w:space="0"/>
+          <w:bottom w:val="none" w:color="000000" w:sz="4" w:space="0"/>
+          <w:right w:val="none" w:color="000000" w:sz="4" w:space="0"/>
+        </w:pBdr>
+      </w:pPr>
+      <w:r>
+        <w:rPr>
+          <w:rFonts w:ascii="Calibri" w:hAnsi="Calibri" w:cs="Calibri" w:eastAsia="Calibri"/>
+          <w:color w:val="000000"/>
+          <w:sz w:val="24"/>
+          <w:highlight w:val="none"/>
+        </w:rPr>
+      </w:r>
+      <w:r>
+        <w:rPr>
+          <w:rFonts w:ascii="Calibri" w:hAnsi="Calibri" w:cs="Calibri" w:eastAsia="Calibri"/>
+          <w:color w:val="000000"/>
+          <w:sz w:val="24"/>
+          <w:highlight w:val="none"/>
+        </w:rPr>
+      </w:r>
+    </w:p>
+    <w:p>
+      <w:pPr>
+        <w:ind w:left="56" w:right="0" w:firstLine="0"/>
+        <w:spacing w:before="52" w:after="0"/>
+        <w:rPr>
+          <w:rFonts w:ascii="Calibri" w:hAnsi="Calibri" w:cs="Calibri" w:eastAsia="Calibri"/>
+          <w:color w:val="000000"/>
+          <w:sz w:val="24"/>
+          <w:highlight w:val="none"/>
+        </w:rPr>
+        <w:pBdr>
+          <w:top w:val="none" w:color="000000" w:sz="4" w:space="0"/>
+          <w:left w:val="none" w:color="000000" w:sz="4" w:space="0"/>
+          <w:bottom w:val="none" w:color="000000" w:sz="4" w:space="0"/>
+          <w:right w:val="none" w:color="000000" w:sz="4" w:space="0"/>
+        </w:pBdr>
+      </w:pPr>
+      <w:r>
+        <w:rPr>
+          <w:rFonts w:ascii="Calibri" w:hAnsi="Calibri" w:cs="Calibri" w:eastAsia="Calibri"/>
+          <w:color w:val="000000"/>
+          <w:sz w:val="24"/>
+        </w:rPr>
+        <w:t xml:space="preserve">-&gt; Testing the smart contract </w:t>
+      </w:r>
+      <w:r>
+        <w:rPr>
+          <w:sz w:val="24"/>
+        </w:rPr>
+      </w:r>
+    </w:p>
+    <w:p>
+      <w:pPr>
         <w:jc w:val="left"/>
         <w:rPr>
           <w:rFonts w:hAnsiTheme="majorBidi" w:cstheme="majorBidi"/>
@@ -1196,13 +2101,999 @@
       </w:pPr>
       <w:r>
         <w:rPr>
-          <w:sz w:val="24"/>
+          <w:rFonts w:hAnsiTheme="majorBidi" w:cstheme="majorBidi"/>
+          <w:sz w:val="24"/>
+          <w:szCs w:val="28"/>
           <w:highlight w:val="none"/>
           <w:lang w:val="en-US"/>
         </w:rPr>
       </w:r>
       <w:r>
         <w:rPr>
+          <w:rFonts w:hAnsiTheme="majorBidi" w:cstheme="majorBidi"/>
+          <w:sz w:val="24"/>
+          <w:szCs w:val="28"/>
+          <w:highlight w:val="none"/>
+          <w:lang w:val="en-US"/>
+        </w:rPr>
+      </w:r>
+    </w:p>
+    <w:p>
+      <w:pPr>
+        <w:jc w:val="left"/>
+        <w:rPr>
+          <w:rFonts w:hAnsiTheme="majorBidi" w:cstheme="majorBidi"/>
+          <w:color w:val="4472C4" w:themeColor="accent1"/>
+          <w:sz w:val="24"/>
+          <w:szCs w:val="28"/>
+          <w:highlight w:val="none"/>
+        </w:rPr>
+      </w:pPr>
+      <w:r>
+        <w:rPr>
+          <w:rFonts w:hAnsiTheme="majorBidi" w:cstheme="majorBidi"/>
+          <w:color w:val="4472C4" w:themeColor="accent1"/>
+          <w:sz w:val="24"/>
+          <w:szCs w:val="28"/>
+          <w:highlight w:val="none"/>
+          <w:lang w:val="en-US"/>
+        </w:rPr>
+        <w:t xml:space="preserve">Write Test in test/</w:t>
+      </w:r>
+      <w:r>
+        <w:rPr>
+          <w:rFonts w:hAnsiTheme="majorBidi" w:cstheme="majorBidi"/>
+          <w:color w:val="4472C4" w:themeColor="accent1"/>
+          <w:sz w:val="24"/>
+          <w:szCs w:val="28"/>
+          <w:highlight w:val="none"/>
+          <w:lang w:val="en-US"/>
+        </w:rPr>
+      </w:r>
+    </w:p>
+    <w:p>
+      <w:pPr>
+        <w:jc w:val="left"/>
+        <w:rPr>
+          <w:rFonts w:hAnsiTheme="majorBidi" w:cstheme="majorBidi"/>
+          <w:sz w:val="24"/>
+          <w:szCs w:val="28"/>
+          <w:highlight w:val="none"/>
+          <w:lang w:val="en-US"/>
+        </w:rPr>
+      </w:pPr>
+      <w:r>
+        <w:rPr>
+          <w:sz w:val="24"/>
+          <w:highlight w:val="none"/>
+          <w:lang w:val="en-US"/>
+        </w:rPr>
+        <mc:AlternateContent>
+          <mc:Choice Requires="wpg">
+            <w:drawing>
+              <wp:inline xmlns:wp="http://schemas.openxmlformats.org/drawingml/2006/wordprocessingDrawing" distT="0" distB="0" distL="0" distR="0">
+                <wp:extent cx="5731510" cy="3695563"/>
+                <wp:effectExtent l="0" t="0" r="0" b="0"/>
+                <wp:docPr id="10" name="" hidden="0"/>
+                <wp:cNvGraphicFramePr>
+                  <a:graphicFrameLocks xmlns:a="http://schemas.openxmlformats.org/drawingml/2006/main" noChangeAspect="1"/>
+                </wp:cNvGraphicFramePr>
+                <a:graphic xmlns:a="http://schemas.openxmlformats.org/drawingml/2006/main">
+                  <a:graphicData uri="http://schemas.openxmlformats.org/drawingml/2006/picture">
+                    <pic:pic xmlns:pic="http://schemas.openxmlformats.org/drawingml/2006/picture">
+                      <pic:nvPicPr>
+                        <pic:cNvPr id="458911452" name="" hidden="0"/>
+                        <pic:cNvPicPr>
+                          <a:picLocks noChangeAspect="1"/>
+                        </pic:cNvPicPr>
+                        <pic:nvPr isPhoto="0" userDrawn="0"/>
+                      </pic:nvPicPr>
+                      <pic:blipFill>
+                        <a:blip r:embed="rId20"/>
+                        <a:stretch/>
+                      </pic:blipFill>
+                      <pic:spPr bwMode="auto">
+                        <a:xfrm>
+                          <a:off x="0" y="0"/>
+                          <a:ext cx="5731509" cy="3695563"/>
+                        </a:xfrm>
+                        <a:prstGeom prst="rect">
+                          <a:avLst/>
+                        </a:prstGeom>
+                      </pic:spPr>
+                    </pic:pic>
+                  </a:graphicData>
+                </a:graphic>
+              </wp:inline>
+            </w:drawing>
+          </mc:Choice>
+          <mc:Fallback>
+            <w:pict>
+              <v:shapetype type="#_x0000_t75" o:spt="75" coordsize="21600,21600" o:preferrelative="t" path="m@4@5l@4@11@9@11@9@5xe">
+                <v:formulas>
+                  <v:f eqn="if lineDrawn pixelLineWidth 0"/>
+                  <v:f eqn="sum @0 1 0"/>
+                  <v:f eqn="sum 0 0 @1"/>
+                  <v:f eqn="prod @2 1 2"/>
+                  <v:f eqn="prod @3 21600 pixelWidth"/>
+                  <v:f eqn="prod @3 21600 pixelHeight"/>
+                  <v:f eqn="sum @0 0 1"/>
+                  <v:f eqn="prod @6 1 2"/>
+                  <v:f eqn="prod @7 21600 pixelWidth"/>
+                  <v:f eqn="sum @8 21600 0"/>
+                  <v:f eqn="prod @7 21600 pixelHeight"/>
+                  <v:f eqn="sum @10 21600 0"/>
+                </v:formulas>
+              </v:shapetype>
+              <v:shape id="_x0000_i9" o:spid="_x0000_s9" type="#_x0000_t75" style="mso-wrap-distance-left:0.0pt;mso-wrap-distance-top:0.0pt;mso-wrap-distance-right:0.0pt;mso-wrap-distance-bottom:0.0pt;width:451.3pt;height:291.0pt;" stroked="false">
+                <v:path textboxrect="0,0,0,0"/>
+                <v:imagedata r:id="rId20" o:title=""/>
+              </v:shape>
+            </w:pict>
+          </mc:Fallback>
+        </mc:AlternateContent>
+      </w:r>
+      <w:r>
+        <w:rPr>
+          <w:sz w:val="24"/>
+          <w:highlight w:val="none"/>
+          <w:lang w:val="en-US"/>
+        </w:rPr>
+      </w:r>
+    </w:p>
+    <w:p>
+      <w:pPr>
+        <w:jc w:val="left"/>
+        <w:rPr>
+          <w:rFonts w:hAnsiTheme="majorBidi" w:cstheme="majorBidi"/>
+          <w:sz w:val="24"/>
+          <w:szCs w:val="28"/>
+          <w:highlight w:val="none"/>
+          <w:lang w:val="en-US"/>
+        </w:rPr>
+      </w:pPr>
+      <w:r>
+        <w:rPr>
+          <w:rFonts w:hAnsiTheme="majorBidi" w:cstheme="majorBidi"/>
+          <w:sz w:val="24"/>
+          <w:szCs w:val="28"/>
+          <w:highlight w:val="none"/>
+          <w:lang w:val="en-US"/>
+        </w:rPr>
+      </w:r>
+      <w:r>
+        <w:rPr>
+          <w:rFonts w:hAnsiTheme="majorBidi" w:cstheme="majorBidi"/>
+          <w:sz w:val="24"/>
+          <w:szCs w:val="28"/>
+          <w:highlight w:val="none"/>
+          <w:lang w:val="en-US"/>
+        </w:rPr>
+      </w:r>
+    </w:p>
+    <w:p>
+      <w:pPr>
+        <w:jc w:val="left"/>
+        <w:rPr>
+          <w:rFonts w:hAnsiTheme="majorBidi" w:cstheme="majorBidi"/>
+          <w:color w:val="4472C4" w:themeColor="accent1"/>
+          <w:sz w:val="24"/>
+          <w:szCs w:val="28"/>
+          <w:highlight w:val="none"/>
+          <w:lang w:val="en-US"/>
+        </w:rPr>
+      </w:pPr>
+      <w:r>
+        <w:rPr>
+          <w:color w:val="4472C4" w:themeColor="accent1"/>
+          <w:sz w:val="24"/>
+          <w:highlight w:val="none"/>
+          <w:lang w:val="en-US"/>
+        </w:rPr>
+        <w:t xml:space="preserve">Perform test:</w:t>
+      </w:r>
+      <w:r>
+        <w:rPr>
+          <w:color w:val="4472C4" w:themeColor="accent1"/>
+          <w:sz w:val="24"/>
+          <w:highlight w:val="none"/>
+          <w:lang w:val="en-US"/>
+        </w:rPr>
+      </w:r>
+    </w:p>
+    <w:p>
+      <w:pPr>
+        <w:jc w:val="left"/>
+        <w:rPr>
+          <w:rFonts w:hAnsiTheme="majorBidi" w:cstheme="majorBidi"/>
+          <w:color w:val="4472C4" w:themeColor="accent1"/>
+          <w:sz w:val="24"/>
+          <w:szCs w:val="28"/>
+          <w:highlight w:val="none"/>
+          <w:lang w:val="en-US"/>
+        </w:rPr>
+      </w:pPr>
+      <w:r>
+        <w:rPr>
+          <w:color w:val="4472C4" w:themeColor="accent1"/>
+          <w:sz w:val="24"/>
+          <w:highlight w:val="none"/>
+          <w:lang w:val="en-US"/>
+        </w:rPr>
+        <mc:AlternateContent>
+          <mc:Choice Requires="wpg">
+            <w:drawing>
+              <wp:inline xmlns:wp="http://schemas.openxmlformats.org/drawingml/2006/wordprocessingDrawing" distT="0" distB="0" distL="0" distR="0">
+                <wp:extent cx="5731510" cy="3143086"/>
+                <wp:effectExtent l="0" t="0" r="0" b="0"/>
+                <wp:docPr id="11" name="" hidden="0"/>
+                <wp:cNvGraphicFramePr>
+                  <a:graphicFrameLocks xmlns:a="http://schemas.openxmlformats.org/drawingml/2006/main" noChangeAspect="1"/>
+                </wp:cNvGraphicFramePr>
+                <a:graphic xmlns:a="http://schemas.openxmlformats.org/drawingml/2006/main">
+                  <a:graphicData uri="http://schemas.openxmlformats.org/drawingml/2006/picture">
+                    <pic:pic xmlns:pic="http://schemas.openxmlformats.org/drawingml/2006/picture">
+                      <pic:nvPicPr>
+                        <pic:cNvPr id="153549393" name="" hidden="0"/>
+                        <pic:cNvPicPr>
+                          <a:picLocks noChangeAspect="1"/>
+                        </pic:cNvPicPr>
+                        <pic:nvPr isPhoto="0" userDrawn="0"/>
+                      </pic:nvPicPr>
+                      <pic:blipFill>
+                        <a:blip r:embed="rId21"/>
+                        <a:stretch/>
+                      </pic:blipFill>
+                      <pic:spPr bwMode="auto">
+                        <a:xfrm>
+                          <a:off x="0" y="0"/>
+                          <a:ext cx="5731509" cy="3143085"/>
+                        </a:xfrm>
+                        <a:prstGeom prst="rect">
+                          <a:avLst/>
+                        </a:prstGeom>
+                      </pic:spPr>
+                    </pic:pic>
+                  </a:graphicData>
+                </a:graphic>
+              </wp:inline>
+            </w:drawing>
+          </mc:Choice>
+          <mc:Fallback>
+            <w:pict>
+              <v:shapetype type="#_x0000_t75" o:spt="75" coordsize="21600,21600" o:preferrelative="t" path="m@4@5l@4@11@9@11@9@5xe">
+                <v:formulas>
+                  <v:f eqn="if lineDrawn pixelLineWidth 0"/>
+                  <v:f eqn="sum @0 1 0"/>
+                  <v:f eqn="sum 0 0 @1"/>
+                  <v:f eqn="prod @2 1 2"/>
+                  <v:f eqn="prod @3 21600 pixelWidth"/>
+                  <v:f eqn="prod @3 21600 pixelHeight"/>
+                  <v:f eqn="sum @0 0 1"/>
+                  <v:f eqn="prod @6 1 2"/>
+                  <v:f eqn="prod @7 21600 pixelWidth"/>
+                  <v:f eqn="sum @8 21600 0"/>
+                  <v:f eqn="prod @7 21600 pixelHeight"/>
+                  <v:f eqn="sum @10 21600 0"/>
+                </v:formulas>
+              </v:shapetype>
+              <v:shape id="_x0000_i10" o:spid="_x0000_s10" type="#_x0000_t75" style="mso-wrap-distance-left:0.0pt;mso-wrap-distance-top:0.0pt;mso-wrap-distance-right:0.0pt;mso-wrap-distance-bottom:0.0pt;width:451.3pt;height:247.5pt;" stroked="false">
+                <v:path textboxrect="0,0,0,0"/>
+                <v:imagedata r:id="rId21" o:title=""/>
+              </v:shape>
+            </w:pict>
+          </mc:Fallback>
+        </mc:AlternateContent>
+      </w:r>
+      <w:r>
+        <w:rPr>
+          <w:color w:val="4472C4" w:themeColor="accent1"/>
+          <w:sz w:val="24"/>
+          <w:highlight w:val="none"/>
+          <w:lang w:val="en-US"/>
+        </w:rPr>
+      </w:r>
+    </w:p>
+    <w:p>
+      <w:pPr>
+        <w:jc w:val="left"/>
+        <w:rPr>
+          <w:rFonts w:hAnsiTheme="majorBidi" w:cstheme="majorBidi"/>
+          <w:color w:val="4472C4" w:themeColor="accent1"/>
+          <w:sz w:val="24"/>
+          <w:szCs w:val="28"/>
+          <w:highlight w:val="none"/>
+          <w:lang w:val="en-US"/>
+        </w:rPr>
+      </w:pPr>
+      <w:r>
+        <w:rPr>
+          <w:rFonts w:hAnsiTheme="majorBidi" w:cstheme="majorBidi"/>
+          <w:color w:val="4472C4" w:themeColor="accent1"/>
+          <w:sz w:val="24"/>
+          <w:szCs w:val="28"/>
+          <w:highlight w:val="none"/>
+          <w:lang w:val="en-US"/>
+        </w:rPr>
+      </w:r>
+      <w:r>
+        <w:rPr>
+          <w:rFonts w:hAnsiTheme="majorBidi" w:cstheme="majorBidi"/>
+          <w:color w:val="4472C4" w:themeColor="accent1"/>
+          <w:sz w:val="24"/>
+          <w:szCs w:val="28"/>
+          <w:highlight w:val="none"/>
+          <w:lang w:val="en-US"/>
+        </w:rPr>
+      </w:r>
+    </w:p>
+    <w:p>
+      <w:pPr>
+        <w:ind w:left="6" w:right="0" w:firstLine="0"/>
+        <w:spacing w:before="50" w:after="0"/>
+        <w:pBdr>
+          <w:top w:val="none" w:color="000000" w:sz="4" w:space="0"/>
+          <w:left w:val="none" w:color="000000" w:sz="4" w:space="0"/>
+          <w:bottom w:val="none" w:color="000000" w:sz="4" w:space="0"/>
+          <w:right w:val="none" w:color="000000" w:sz="4" w:space="0"/>
+        </w:pBdr>
+      </w:pPr>
+      <w:r>
+        <w:rPr>
+          <w:rFonts w:ascii="Calibri" w:hAnsi="Calibri" w:cs="Calibri" w:eastAsia="Calibri"/>
+          <w:color w:val="000000"/>
+          <w:sz w:val="22"/>
+        </w:rPr>
+        <w:t xml:space="preserve">------------------------------------------------------------------------ </w:t>
+      </w:r>
+      <w:r/>
+    </w:p>
+    <w:p>
+      <w:pPr>
+        <w:ind w:left="0" w:right="0" w:firstLine="0"/>
+        <w:spacing w:before="52" w:after="0"/>
+        <w:pBdr>
+          <w:top w:val="none" w:color="000000" w:sz="4" w:space="0"/>
+          <w:left w:val="none" w:color="000000" w:sz="4" w:space="0"/>
+          <w:bottom w:val="none" w:color="000000" w:sz="4" w:space="0"/>
+          <w:right w:val="none" w:color="000000" w:sz="4" w:space="0"/>
+        </w:pBdr>
+      </w:pPr>
+      <w:r>
+        <w:rPr>
+          <w:rFonts w:ascii="Calibri" w:hAnsi="Calibri" w:cs="Calibri" w:eastAsia="Calibri"/>
+          <w:color w:val="000000"/>
+          <w:sz w:val="24"/>
+        </w:rPr>
+        <w:t xml:space="preserve">Task 4: </w:t>
+      </w:r>
+      <w:r>
+        <w:rPr>
+          <w:sz w:val="24"/>
+        </w:rPr>
+      </w:r>
+    </w:p>
+    <w:p>
+      <w:pPr>
+        <w:ind w:left="6" w:right="0" w:firstLine="0"/>
+        <w:spacing w:before="52" w:after="0"/>
+        <w:rPr>
+          <w:rFonts w:ascii="Calibri" w:hAnsi="Calibri" w:cs="Calibri" w:eastAsia="Calibri"/>
+          <w:color w:val="000000"/>
+          <w:sz w:val="24"/>
+        </w:rPr>
+        <w:pBdr>
+          <w:top w:val="none" w:color="000000" w:sz="4" w:space="0"/>
+          <w:left w:val="none" w:color="000000" w:sz="4" w:space="0"/>
+          <w:bottom w:val="none" w:color="000000" w:sz="4" w:space="0"/>
+          <w:right w:val="none" w:color="000000" w:sz="4" w:space="0"/>
+        </w:pBdr>
+      </w:pPr>
+      <w:r>
+        <w:rPr>
+          <w:rFonts w:ascii="Calibri" w:hAnsi="Calibri" w:cs="Calibri" w:eastAsia="Calibri"/>
+          <w:color w:val="000000"/>
+          <w:sz w:val="24"/>
+        </w:rPr>
+        <w:t xml:space="preserve">-&gt; Creating a user interface to interact with the smart contract </w:t>
+      </w:r>
+      <w:r/>
+    </w:p>
+    <w:p>
+      <w:pPr>
+        <w:ind w:left="6" w:right="0" w:firstLine="0"/>
+        <w:spacing w:before="52" w:after="0"/>
+        <w:rPr>
+          <w:rFonts w:ascii="Calibri" w:hAnsi="Calibri" w:cs="Calibri" w:eastAsia="Calibri"/>
+          <w:color w:val="4472C4" w:themeColor="accent1"/>
+          <w:sz w:val="24"/>
+          <w:highlight w:val="none"/>
+        </w:rPr>
+        <w:pBdr>
+          <w:top w:val="none" w:color="000000" w:sz="4" w:space="0"/>
+          <w:left w:val="none" w:color="000000" w:sz="4" w:space="0"/>
+          <w:bottom w:val="none" w:color="000000" w:sz="4" w:space="0"/>
+          <w:right w:val="none" w:color="000000" w:sz="4" w:space="0"/>
+        </w:pBdr>
+      </w:pPr>
+      <w:r>
+        <w:rPr>
+          <w:rFonts w:ascii="Calibri" w:hAnsi="Calibri" w:cs="Calibri" w:eastAsia="Calibri"/>
+          <w:color w:val="4472C4" w:themeColor="accent1"/>
+          <w:sz w:val="24"/>
+        </w:rPr>
+        <w:t xml:space="preserve"> Add UI Code:</w:t>
+      </w:r>
+      <w:r>
+        <w:rPr>
+          <w:color w:val="4472C4" w:themeColor="accent1"/>
+          <w:sz w:val="24"/>
+        </w:rPr>
+      </w:r>
+    </w:p>
+    <w:p>
+      <w:pPr>
+        <w:ind w:left="6" w:right="0" w:firstLine="0"/>
+        <w:spacing w:before="52" w:after="0"/>
+        <w:rPr>
+          <w:rFonts w:ascii="Calibri" w:hAnsi="Calibri" w:cs="Calibri" w:eastAsia="Calibri"/>
+          <w:color w:val="000000"/>
+          <w:sz w:val="24"/>
+          <w:highlight w:val="none"/>
+        </w:rPr>
+        <w:pBdr>
+          <w:top w:val="none" w:color="000000" w:sz="4" w:space="0"/>
+          <w:left w:val="none" w:color="000000" w:sz="4" w:space="0"/>
+          <w:bottom w:val="none" w:color="000000" w:sz="4" w:space="0"/>
+          <w:right w:val="none" w:color="000000" w:sz="4" w:space="0"/>
+        </w:pBdr>
+      </w:pPr>
+      <w:r>
+        <w:rPr>
+          <w:rFonts w:ascii="Calibri" w:hAnsi="Calibri" w:cs="Calibri" w:eastAsia="Calibri"/>
+          <w:color w:val="000000"/>
+          <w:sz w:val="24"/>
+          <w:highlight w:val="none"/>
+        </w:rPr>
+        <mc:AlternateContent>
+          <mc:Choice Requires="wpg">
+            <w:drawing>
+              <wp:inline xmlns:wp="http://schemas.openxmlformats.org/drawingml/2006/wordprocessingDrawing" distT="0" distB="0" distL="0" distR="0">
+                <wp:extent cx="5731510" cy="3944427"/>
+                <wp:effectExtent l="0" t="0" r="0" b="0"/>
+                <wp:docPr id="12" name="" hidden="0"/>
+                <wp:cNvGraphicFramePr>
+                  <a:graphicFrameLocks xmlns:a="http://schemas.openxmlformats.org/drawingml/2006/main" noChangeAspect="1"/>
+                </wp:cNvGraphicFramePr>
+                <a:graphic xmlns:a="http://schemas.openxmlformats.org/drawingml/2006/main">
+                  <a:graphicData uri="http://schemas.openxmlformats.org/drawingml/2006/picture">
+                    <pic:pic xmlns:pic="http://schemas.openxmlformats.org/drawingml/2006/picture">
+                      <pic:nvPicPr>
+                        <pic:cNvPr id="1455331484" name="" hidden="0"/>
+                        <pic:cNvPicPr>
+                          <a:picLocks noChangeAspect="1"/>
+                        </pic:cNvPicPr>
+                        <pic:nvPr isPhoto="0" userDrawn="0"/>
+                      </pic:nvPicPr>
+                      <pic:blipFill>
+                        <a:blip r:embed="rId22"/>
+                        <a:stretch/>
+                      </pic:blipFill>
+                      <pic:spPr bwMode="auto">
+                        <a:xfrm>
+                          <a:off x="0" y="0"/>
+                          <a:ext cx="5731509" cy="3944427"/>
+                        </a:xfrm>
+                        <a:prstGeom prst="rect">
+                          <a:avLst/>
+                        </a:prstGeom>
+                      </pic:spPr>
+                    </pic:pic>
+                  </a:graphicData>
+                </a:graphic>
+              </wp:inline>
+            </w:drawing>
+          </mc:Choice>
+          <mc:Fallback>
+            <w:pict>
+              <v:shapetype type="#_x0000_t75" o:spt="75" coordsize="21600,21600" o:preferrelative="t" path="m@4@5l@4@11@9@11@9@5xe">
+                <v:formulas>
+                  <v:f eqn="if lineDrawn pixelLineWidth 0"/>
+                  <v:f eqn="sum @0 1 0"/>
+                  <v:f eqn="sum 0 0 @1"/>
+                  <v:f eqn="prod @2 1 2"/>
+                  <v:f eqn="prod @3 21600 pixelWidth"/>
+                  <v:f eqn="prod @3 21600 pixelHeight"/>
+                  <v:f eqn="sum @0 0 1"/>
+                  <v:f eqn="prod @6 1 2"/>
+                  <v:f eqn="prod @7 21600 pixelWidth"/>
+                  <v:f eqn="sum @8 21600 0"/>
+                  <v:f eqn="prod @7 21600 pixelHeight"/>
+                  <v:f eqn="sum @10 21600 0"/>
+                </v:formulas>
+              </v:shapetype>
+              <v:shape id="_x0000_i11" o:spid="_x0000_s11" type="#_x0000_t75" style="mso-wrap-distance-left:0.0pt;mso-wrap-distance-top:0.0pt;mso-wrap-distance-right:0.0pt;mso-wrap-distance-bottom:0.0pt;width:451.3pt;height:310.6pt;" stroked="false">
+                <v:path textboxrect="0,0,0,0"/>
+                <v:imagedata r:id="rId22" o:title=""/>
+              </v:shape>
+            </w:pict>
+          </mc:Fallback>
+        </mc:AlternateContent>
+      </w:r>
+      <w:r>
+        <w:rPr>
+          <w:rFonts w:ascii="Calibri" w:hAnsi="Calibri" w:cs="Calibri" w:eastAsia="Calibri"/>
+          <w:color w:val="000000"/>
+          <w:sz w:val="24"/>
+          <w:highlight w:val="none"/>
+        </w:rPr>
+      </w:r>
+    </w:p>
+    <w:p>
+      <w:pPr>
+        <w:ind w:left="6" w:right="0" w:firstLine="0"/>
+        <w:spacing w:before="52" w:after="0"/>
+        <w:rPr>
+          <w:sz w:val="24"/>
+        </w:rPr>
+        <w:pBdr>
+          <w:top w:val="none" w:color="000000" w:sz="4" w:space="0"/>
+          <w:left w:val="none" w:color="000000" w:sz="4" w:space="0"/>
+          <w:bottom w:val="none" w:color="000000" w:sz="4" w:space="0"/>
+          <w:right w:val="none" w:color="000000" w:sz="4" w:space="0"/>
+        </w:pBdr>
+      </w:pPr>
+      <w:r>
+        <w:rPr>
+          <w:rFonts w:ascii="Calibri" w:hAnsi="Calibri" w:cs="Calibri" w:eastAsia="Calibri"/>
+          <w:color w:val="000000"/>
+          <w:sz w:val="24"/>
+          <w:highlight w:val="none"/>
+        </w:rPr>
+      </w:r>
+      <w:r>
+        <w:rPr>
+          <w:rFonts w:ascii="Calibri" w:hAnsi="Calibri" w:cs="Calibri" w:eastAsia="Calibri"/>
+          <w:color w:val="000000"/>
+          <w:sz w:val="24"/>
+          <w:highlight w:val="none"/>
+        </w:rPr>
+      </w:r>
+    </w:p>
+    <w:p>
+      <w:pPr>
+        <w:ind w:left="6" w:right="0" w:firstLine="0"/>
+        <w:spacing w:before="50" w:after="0"/>
+        <w:rPr>
+          <w:rFonts w:ascii="Calibri" w:hAnsi="Calibri" w:cs="Calibri" w:eastAsia="Calibri"/>
+          <w:color w:val="000000"/>
+          <w:sz w:val="24"/>
+        </w:rPr>
+        <w:pBdr>
+          <w:top w:val="none" w:color="000000" w:sz="4" w:space="0"/>
+          <w:left w:val="none" w:color="000000" w:sz="4" w:space="0"/>
+          <w:bottom w:val="none" w:color="000000" w:sz="4" w:space="0"/>
+          <w:right w:val="none" w:color="000000" w:sz="4" w:space="0"/>
+        </w:pBdr>
+      </w:pPr>
+      <w:r>
+        <w:rPr>
+          <w:rFonts w:ascii="Calibri" w:hAnsi="Calibri" w:cs="Calibri" w:eastAsia="Calibri"/>
+          <w:color w:val="000000"/>
+          <w:sz w:val="24"/>
+        </w:rPr>
+        <w:t xml:space="preserve">-&gt; Interacting with the dapp in a browser</w:t>
+      </w:r>
+      <w:r/>
+    </w:p>
+    <w:p>
+      <w:pPr>
+        <w:ind w:left="6" w:right="0" w:firstLine="0"/>
+        <w:spacing w:before="50" w:after="0"/>
+        <w:rPr>
+          <w:rFonts w:ascii="Calibri" w:hAnsi="Calibri" w:cs="Calibri" w:eastAsia="Calibri"/>
+          <w:color w:val="000000"/>
+          <w:sz w:val="24"/>
+          <w:highlight w:val="none"/>
+        </w:rPr>
+        <w:pBdr>
+          <w:top w:val="none" w:color="000000" w:sz="4" w:space="0"/>
+          <w:left w:val="none" w:color="000000" w:sz="4" w:space="0"/>
+          <w:bottom w:val="none" w:color="000000" w:sz="4" w:space="0"/>
+          <w:right w:val="none" w:color="000000" w:sz="4" w:space="0"/>
+        </w:pBdr>
+      </w:pPr>
+      <w:r>
+        <w:rPr>
+          <w:rFonts w:ascii="Calibri" w:hAnsi="Calibri" w:cs="Calibri" w:eastAsia="Calibri"/>
+          <w:color w:val="4472C4" w:themeColor="accent1"/>
+          <w:sz w:val="24"/>
+        </w:rPr>
+        <w:t xml:space="preserve">Setup and connect metamask</w:t>
+      </w:r>
+      <w:r>
+        <w:rPr>
+          <w:rFonts w:ascii="Calibri" w:hAnsi="Calibri" w:cs="Calibri" w:eastAsia="Calibri"/>
+          <w:color w:val="000000"/>
+          <w:sz w:val="24"/>
+        </w:rPr>
+        <w:t xml:space="preserve">:</w:t>
+      </w:r>
+      <w:r/>
+    </w:p>
+    <w:p>
+      <w:pPr>
+        <w:ind w:left="6" w:right="0" w:firstLine="0"/>
+        <w:spacing w:before="50" w:after="0"/>
+        <w:rPr>
+          <w:rFonts w:ascii="Calibri" w:hAnsi="Calibri" w:cs="Calibri" w:eastAsia="Calibri"/>
+          <w:color w:val="000000"/>
+          <w:sz w:val="24"/>
+        </w:rPr>
+        <w:pBdr>
+          <w:top w:val="none" w:color="000000" w:sz="4" w:space="0"/>
+          <w:left w:val="none" w:color="000000" w:sz="4" w:space="0"/>
+          <w:bottom w:val="none" w:color="000000" w:sz="4" w:space="0"/>
+          <w:right w:val="none" w:color="000000" w:sz="4" w:space="0"/>
+        </w:pBdr>
+      </w:pPr>
+      <w:r>
+        <w:rPr>
+          <w:rFonts w:ascii="Calibri" w:hAnsi="Calibri" w:cs="Calibri" w:eastAsia="Calibri"/>
+          <w:color w:val="000000"/>
+          <w:sz w:val="24"/>
+        </w:rPr>
+      </w:r>
+      <w:r>
+        <w:rPr>
+          <w:rFonts w:ascii="Calibri" w:hAnsi="Calibri" w:cs="Calibri" w:eastAsia="Calibri"/>
+          <w:color w:val="000000"/>
+          <w:sz w:val="24"/>
+        </w:rPr>
+      </w:r>
+    </w:p>
+    <w:p>
+      <w:pPr>
+        <w:ind w:left="6" w:right="0" w:firstLine="0"/>
+        <w:spacing w:before="50" w:after="0"/>
+        <w:rPr>
+          <w:rFonts w:ascii="Calibri" w:hAnsi="Calibri" w:cs="Calibri" w:eastAsia="Calibri"/>
+          <w:color w:val="000000"/>
+          <w:sz w:val="24"/>
+          <w:highlight w:val="none"/>
+        </w:rPr>
+        <w:pBdr>
+          <w:top w:val="none" w:color="000000" w:sz="4" w:space="0"/>
+          <w:left w:val="none" w:color="000000" w:sz="4" w:space="0"/>
+          <w:bottom w:val="none" w:color="000000" w:sz="4" w:space="0"/>
+          <w:right w:val="none" w:color="000000" w:sz="4" w:space="0"/>
+        </w:pBdr>
+      </w:pPr>
+      <w:r>
+        <w:rPr>
+          <w:rFonts w:ascii="Calibri" w:hAnsi="Calibri" w:cs="Calibri" w:eastAsia="Calibri"/>
+          <w:color w:val="000000"/>
+          <w:sz w:val="24"/>
+          <w:highlight w:val="none"/>
+        </w:rPr>
+        <mc:AlternateContent>
+          <mc:Choice Requires="wpg">
+            <w:drawing>
+              <wp:inline xmlns:wp="http://schemas.openxmlformats.org/drawingml/2006/wordprocessingDrawing" distT="0" distB="0" distL="0" distR="0">
+                <wp:extent cx="5731510" cy="3488950"/>
+                <wp:effectExtent l="0" t="0" r="0" b="0"/>
+                <wp:docPr id="13" name="" hidden="0"/>
+                <wp:cNvGraphicFramePr>
+                  <a:graphicFrameLocks xmlns:a="http://schemas.openxmlformats.org/drawingml/2006/main" noChangeAspect="1"/>
+                </wp:cNvGraphicFramePr>
+                <a:graphic xmlns:a="http://schemas.openxmlformats.org/drawingml/2006/main">
+                  <a:graphicData uri="http://schemas.openxmlformats.org/drawingml/2006/picture">
+                    <pic:pic xmlns:pic="http://schemas.openxmlformats.org/drawingml/2006/picture">
+                      <pic:nvPicPr>
+                        <pic:cNvPr id="621548584" name="" hidden="0"/>
+                        <pic:cNvPicPr>
+                          <a:picLocks noChangeAspect="1"/>
+                        </pic:cNvPicPr>
+                        <pic:nvPr isPhoto="0" userDrawn="0"/>
+                      </pic:nvPicPr>
+                      <pic:blipFill>
+                        <a:blip r:embed="rId23"/>
+                        <a:stretch/>
+                      </pic:blipFill>
+                      <pic:spPr bwMode="auto">
+                        <a:xfrm>
+                          <a:off x="0" y="0"/>
+                          <a:ext cx="5731509" cy="3488950"/>
+                        </a:xfrm>
+                        <a:prstGeom prst="rect">
+                          <a:avLst/>
+                        </a:prstGeom>
+                      </pic:spPr>
+                    </pic:pic>
+                  </a:graphicData>
+                </a:graphic>
+              </wp:inline>
+            </w:drawing>
+          </mc:Choice>
+          <mc:Fallback>
+            <w:pict>
+              <v:shapetype type="#_x0000_t75" o:spt="75" coordsize="21600,21600" o:preferrelative="t" path="m@4@5l@4@11@9@11@9@5xe">
+                <v:formulas>
+                  <v:f eqn="if lineDrawn pixelLineWidth 0"/>
+                  <v:f eqn="sum @0 1 0"/>
+                  <v:f eqn="sum 0 0 @1"/>
+                  <v:f eqn="prod @2 1 2"/>
+                  <v:f eqn="prod @3 21600 pixelWidth"/>
+                  <v:f eqn="prod @3 21600 pixelHeight"/>
+                  <v:f eqn="sum @0 0 1"/>
+                  <v:f eqn="prod @6 1 2"/>
+                  <v:f eqn="prod @7 21600 pixelWidth"/>
+                  <v:f eqn="sum @8 21600 0"/>
+                  <v:f eqn="prod @7 21600 pixelHeight"/>
+                  <v:f eqn="sum @10 21600 0"/>
+                </v:formulas>
+              </v:shapetype>
+              <v:shape id="_x0000_i12" o:spid="_x0000_s12" type="#_x0000_t75" style="mso-wrap-distance-left:0.0pt;mso-wrap-distance-top:0.0pt;mso-wrap-distance-right:0.0pt;mso-wrap-distance-bottom:0.0pt;width:451.3pt;height:274.7pt;" stroked="false">
+                <v:path textboxrect="0,0,0,0"/>
+                <v:imagedata r:id="rId23" o:title=""/>
+              </v:shape>
+            </w:pict>
+          </mc:Fallback>
+        </mc:AlternateContent>
+      </w:r>
+      <w:r>
+        <w:rPr>
+          <w:rFonts w:ascii="Calibri" w:hAnsi="Calibri" w:cs="Calibri" w:eastAsia="Calibri"/>
+          <w:color w:val="000000"/>
+          <w:sz w:val="24"/>
+          <w:highlight w:val="none"/>
+        </w:rPr>
+      </w:r>
+    </w:p>
+    <w:p>
+      <w:pPr>
+        <w:ind w:left="6" w:right="0" w:firstLine="0"/>
+        <w:spacing w:before="50" w:after="0"/>
+        <w:rPr>
+          <w:rFonts w:ascii="Calibri" w:hAnsi="Calibri" w:cs="Calibri" w:eastAsia="Calibri"/>
+          <w:color w:val="000000"/>
+          <w:sz w:val="24"/>
+        </w:rPr>
+        <w:pBdr>
+          <w:top w:val="none" w:color="000000" w:sz="4" w:space="0"/>
+          <w:left w:val="none" w:color="000000" w:sz="4" w:space="0"/>
+          <w:bottom w:val="none" w:color="000000" w:sz="4" w:space="0"/>
+          <w:right w:val="none" w:color="000000" w:sz="4" w:space="0"/>
+        </w:pBdr>
+      </w:pPr>
+      <w:r>
+        <w:rPr>
+          <w:rFonts w:ascii="Calibri" w:hAnsi="Calibri" w:cs="Calibri" w:eastAsia="Calibri"/>
+          <w:color w:val="000000"/>
+          <w:sz w:val="24"/>
+        </w:rPr>
+      </w:r>
+      <w:r>
+        <w:rPr>
+          <w:rFonts w:ascii="Calibri" w:hAnsi="Calibri" w:cs="Calibri" w:eastAsia="Calibri"/>
+          <w:color w:val="000000"/>
+          <w:sz w:val="24"/>
+        </w:rPr>
+      </w:r>
+    </w:p>
+    <w:p>
+      <w:pPr>
+        <w:ind w:left="6" w:right="0" w:firstLine="0"/>
+        <w:spacing w:before="50" w:after="0"/>
+        <w:rPr>
+          <w:rFonts w:ascii="Calibri" w:hAnsi="Calibri" w:cs="Calibri" w:eastAsia="Calibri"/>
+          <w:color w:val="000000"/>
+          <w:sz w:val="24"/>
+          <w:highlight w:val="none"/>
+        </w:rPr>
+        <w:pBdr>
+          <w:top w:val="none" w:color="000000" w:sz="4" w:space="0"/>
+          <w:left w:val="none" w:color="000000" w:sz="4" w:space="0"/>
+          <w:bottom w:val="none" w:color="000000" w:sz="4" w:space="0"/>
+          <w:right w:val="none" w:color="000000" w:sz="4" w:space="0"/>
+        </w:pBdr>
+      </w:pPr>
+      <w:r>
+        <w:rPr>
+          <w:rFonts w:ascii="Calibri" w:hAnsi="Calibri" w:cs="Calibri" w:eastAsia="Calibri"/>
+          <w:color w:val="000000"/>
+          <w:sz w:val="24"/>
+          <w:highlight w:val="none"/>
+        </w:rPr>
+        <mc:AlternateContent>
+          <mc:Choice Requires="wpg">
+            <w:drawing>
+              <wp:inline xmlns:wp="http://schemas.openxmlformats.org/drawingml/2006/wordprocessingDrawing" distT="0" distB="0" distL="0" distR="0">
+                <wp:extent cx="5731510" cy="3975511"/>
+                <wp:effectExtent l="0" t="0" r="0" b="0"/>
+                <wp:docPr id="14" name="" hidden="0"/>
+                <wp:cNvGraphicFramePr>
+                  <a:graphicFrameLocks xmlns:a="http://schemas.openxmlformats.org/drawingml/2006/main" noChangeAspect="1"/>
+                </wp:cNvGraphicFramePr>
+                <a:graphic xmlns:a="http://schemas.openxmlformats.org/drawingml/2006/main">
+                  <a:graphicData uri="http://schemas.openxmlformats.org/drawingml/2006/picture">
+                    <pic:pic xmlns:pic="http://schemas.openxmlformats.org/drawingml/2006/picture">
+                      <pic:nvPicPr>
+                        <pic:cNvPr id="1775551299" name="" hidden="0"/>
+                        <pic:cNvPicPr>
+                          <a:picLocks noChangeAspect="1"/>
+                        </pic:cNvPicPr>
+                        <pic:nvPr isPhoto="0" userDrawn="0"/>
+                      </pic:nvPicPr>
+                      <pic:blipFill>
+                        <a:blip r:embed="rId24"/>
+                        <a:stretch/>
+                      </pic:blipFill>
+                      <pic:spPr bwMode="auto">
+                        <a:xfrm>
+                          <a:off x="0" y="0"/>
+                          <a:ext cx="5731509" cy="3975510"/>
+                        </a:xfrm>
+                        <a:prstGeom prst="rect">
+                          <a:avLst/>
+                        </a:prstGeom>
+                      </pic:spPr>
+                    </pic:pic>
+                  </a:graphicData>
+                </a:graphic>
+              </wp:inline>
+            </w:drawing>
+          </mc:Choice>
+          <mc:Fallback>
+            <w:pict>
+              <v:shapetype type="#_x0000_t75" o:spt="75" coordsize="21600,21600" o:preferrelative="t" path="m@4@5l@4@11@9@11@9@5xe">
+                <v:formulas>
+                  <v:f eqn="if lineDrawn pixelLineWidth 0"/>
+                  <v:f eqn="sum @0 1 0"/>
+                  <v:f eqn="sum 0 0 @1"/>
+                  <v:f eqn="prod @2 1 2"/>
+                  <v:f eqn="prod @3 21600 pixelWidth"/>
+                  <v:f eqn="prod @3 21600 pixelHeight"/>
+                  <v:f eqn="sum @0 0 1"/>
+                  <v:f eqn="prod @6 1 2"/>
+                  <v:f eqn="prod @7 21600 pixelWidth"/>
+                  <v:f eqn="sum @8 21600 0"/>
+                  <v:f eqn="prod @7 21600 pixelHeight"/>
+                  <v:f eqn="sum @10 21600 0"/>
+                </v:formulas>
+              </v:shapetype>
+              <v:shape id="_x0000_i13" o:spid="_x0000_s13" type="#_x0000_t75" style="mso-wrap-distance-left:0.0pt;mso-wrap-distance-top:0.0pt;mso-wrap-distance-right:0.0pt;mso-wrap-distance-bottom:0.0pt;width:451.3pt;height:313.0pt;" stroked="false">
+                <v:path textboxrect="0,0,0,0"/>
+                <v:imagedata r:id="rId24" o:title=""/>
+              </v:shape>
+            </w:pict>
+          </mc:Fallback>
+        </mc:AlternateContent>
+      </w:r>
+      <w:r>
+        <w:rPr>
+          <w:rFonts w:ascii="Calibri" w:hAnsi="Calibri" w:cs="Calibri" w:eastAsia="Calibri"/>
+          <w:color w:val="000000"/>
+          <w:sz w:val="24"/>
+          <w:highlight w:val="none"/>
+        </w:rPr>
+      </w:r>
+    </w:p>
+    <w:p>
+      <w:pPr>
+        <w:ind w:left="6" w:right="0" w:firstLine="0"/>
+        <w:spacing w:before="50" w:after="0"/>
+        <w:rPr>
+          <w:rFonts w:ascii="Calibri" w:hAnsi="Calibri" w:cs="Calibri" w:eastAsia="Calibri"/>
+          <w:color w:val="000000"/>
+          <w:sz w:val="24"/>
+        </w:rPr>
+        <w:pBdr>
+          <w:top w:val="none" w:color="000000" w:sz="4" w:space="0"/>
+          <w:left w:val="none" w:color="000000" w:sz="4" w:space="0"/>
+          <w:bottom w:val="none" w:color="000000" w:sz="4" w:space="0"/>
+          <w:right w:val="none" w:color="000000" w:sz="4" w:space="0"/>
+        </w:pBdr>
+      </w:pPr>
+      <w:r>
+        <w:rPr>
+          <w:rFonts w:ascii="Calibri" w:hAnsi="Calibri" w:cs="Calibri" w:eastAsia="Calibri"/>
+          <w:color w:val="000000"/>
+          <w:sz w:val="24"/>
+        </w:rPr>
+      </w:r>
+      <w:r>
+        <w:rPr>
+          <w:rFonts w:ascii="Calibri" w:hAnsi="Calibri" w:cs="Calibri" w:eastAsia="Calibri"/>
+          <w:color w:val="000000"/>
+          <w:sz w:val="24"/>
+        </w:rPr>
+      </w:r>
+    </w:p>
+    <w:p>
+      <w:pPr>
+        <w:ind w:left="6" w:right="0" w:firstLine="0"/>
+        <w:spacing w:before="50" w:after="0"/>
+        <w:rPr>
+          <w:rFonts w:ascii="Calibri" w:hAnsi="Calibri" w:cs="Calibri" w:eastAsia="Calibri"/>
+          <w:color w:val="000000"/>
+          <w:sz w:val="24"/>
+        </w:rPr>
+        <w:pBdr>
+          <w:top w:val="none" w:color="000000" w:sz="4" w:space="0"/>
+          <w:left w:val="none" w:color="000000" w:sz="4" w:space="0"/>
+          <w:bottom w:val="none" w:color="000000" w:sz="4" w:space="0"/>
+          <w:right w:val="none" w:color="000000" w:sz="4" w:space="0"/>
+        </w:pBdr>
+      </w:pPr>
+      <w:r>
+        <w:rPr>
+          <w:rFonts w:ascii="Calibri" w:hAnsi="Calibri" w:cs="Calibri" w:eastAsia="Calibri"/>
+          <w:color w:val="000000"/>
+          <w:sz w:val="24"/>
+          <w:highlight w:val="none"/>
+        </w:rPr>
+      </w:r>
+      <w:r>
+        <w:rPr>
+          <w:rFonts w:ascii="Calibri" w:hAnsi="Calibri" w:cs="Calibri" w:eastAsia="Calibri"/>
+          <w:color w:val="000000"/>
+          <w:sz w:val="24"/>
+          <w:highlight w:val="none"/>
+        </w:rPr>
+      </w:r>
+    </w:p>
+    <w:p>
+      <w:pPr>
+        <w:ind w:left="6" w:right="0" w:firstLine="0"/>
+        <w:spacing w:before="50" w:after="0"/>
+        <w:rPr>
+          <w:sz w:val="24"/>
+        </w:rPr>
+        <w:pBdr>
+          <w:top w:val="none" w:color="000000" w:sz="4" w:space="0"/>
+          <w:left w:val="none" w:color="000000" w:sz="4" w:space="0"/>
+          <w:bottom w:val="none" w:color="000000" w:sz="4" w:space="0"/>
+          <w:right w:val="none" w:color="000000" w:sz="4" w:space="0"/>
+        </w:pBdr>
+      </w:pPr>
+      <w:r>
+        <w:rPr>
+          <w:rFonts w:ascii="Calibri" w:hAnsi="Calibri" w:cs="Calibri" w:eastAsia="Calibri"/>
+          <w:color w:val="000000"/>
+          <w:sz w:val="24"/>
+        </w:rPr>
+        <w:t xml:space="preserve"> </w:t>
+      </w:r>
+      <w:r>
+        <w:rPr>
+          <w:sz w:val="24"/>
+        </w:rPr>
+      </w:r>
+    </w:p>
+    <w:p>
+      <w:pPr>
+        <w:jc w:val="left"/>
+        <w:rPr>
+          <w:rFonts w:hAnsiTheme="majorBidi" w:cstheme="majorBidi"/>
+          <w:color w:val="4472C4" w:themeColor="accent1"/>
+          <w:sz w:val="24"/>
+          <w:szCs w:val="28"/>
+          <w:highlight w:val="none"/>
+          <w:lang w:val="en-US"/>
+        </w:rPr>
+      </w:pPr>
+      <w:r>
+        <w:rPr>
+          <w:color w:val="4472C4" w:themeColor="accent1"/>
+          <w:sz w:val="24"/>
+          <w:highlight w:val="none"/>
+          <w:lang w:val="en-US"/>
+        </w:rPr>
+      </w:r>
+      <w:r>
+        <w:rPr>
+          <w:color w:val="4472C4" w:themeColor="accent1"/>
           <w:sz w:val="24"/>
           <w:highlight w:val="none"/>
           <w:lang w:val="en-US"/>

</xml_diff>